<commit_message>
added command pattern usecases
</commit_message>
<xml_diff>
--- a/CommandPattern/CommandPattern.docx
+++ b/CommandPattern/CommandPattern.docx
@@ -130,6 +130,212 @@
         <w:t>Advantages of using the Command Pattern include decoupling the sender from the receiver, allowing for easier extensibility and modification, enabling undo/redo operations, supporting queuing and logging of commands, and facilitating testing and reusability of components.</w:t>
       </w:r>
     </w:p>
+    <w:p/>
+    <w:p>
+      <w:pPr>
+        <w:rPr>
+          <w:b/>
+          <w:bCs/>
+        </w:rPr>
+      </w:pPr>
+      <w:r>
+        <w:rPr>
+          <w:b/>
+          <w:bCs/>
+        </w:rPr>
+        <w:t>Use Cases</w:t>
+      </w:r>
+    </w:p>
+    <w:p/>
+    <w:p>
+      <w:r>
+        <w:t>The Command Pattern is a versatile design pattern that finds applications in various scenarios to provide flexibility, extensibility, and maintainability in software systems. Here are some common use cases for the Command Pattern:</w:t>
+      </w:r>
+    </w:p>
+    <w:p>
+      <w:pPr>
+        <w:rPr>
+          <w:b/>
+          <w:bCs/>
+        </w:rPr>
+      </w:pPr>
+      <w:r>
+        <w:rPr>
+          <w:b/>
+          <w:bCs/>
+        </w:rPr>
+        <w:t>GUI Applications and Undo/Redo Functionality:</w:t>
+      </w:r>
+    </w:p>
+    <w:p>
+      <w:r>
+        <w:t>In graphical user interface applications, commands can be used to implement undo/redo functionality. Each user action (e.g., clicking a button) is encapsulated as a command, allowing the application to revert and reapply those actions.</w:t>
+      </w:r>
+    </w:p>
+    <w:p>
+      <w:pPr>
+        <w:rPr>
+          <w:b/>
+          <w:bCs/>
+        </w:rPr>
+      </w:pPr>
+      <w:r>
+        <w:rPr>
+          <w:b/>
+          <w:bCs/>
+        </w:rPr>
+        <w:t>Transactional Systems:</w:t>
+      </w:r>
+    </w:p>
+    <w:p>
+      <w:r>
+        <w:t>In systems where actions need to be performed as part of a transaction, commands can be used to encapsulate each transactional operation. If a transaction fails, it can be rolled back by undoing the commands associated with it.</w:t>
+      </w:r>
+    </w:p>
+    <w:p>
+      <w:pPr>
+        <w:rPr>
+          <w:b/>
+          <w:bCs/>
+        </w:rPr>
+      </w:pPr>
+      <w:r>
+        <w:rPr>
+          <w:b/>
+          <w:bCs/>
+        </w:rPr>
+        <w:t>Multi-Level Menus and Toolbars:</w:t>
+      </w:r>
+    </w:p>
+    <w:p>
+      <w:r>
+        <w:t>Applications with menus and toolbars often use the Command Pattern. Each menu item or toolbar button is associated with a command, allowing for easy extension of functionality without modifying the client code.</w:t>
+      </w:r>
+    </w:p>
+    <w:p>
+      <w:pPr>
+        <w:rPr>
+          <w:b/>
+          <w:bCs/>
+        </w:rPr>
+      </w:pPr>
+      <w:r>
+        <w:rPr>
+          <w:b/>
+          <w:bCs/>
+        </w:rPr>
+        <w:t>Batch Processing and Queuing Systems:</w:t>
+      </w:r>
+    </w:p>
+    <w:p>
+      <w:r>
+        <w:t>Command objects can be used to encapsulate units of work in batch processing systems. The commands can be queued and executed sequentially or in parallel, providing efficient batch processing capabilities.</w:t>
+      </w:r>
+    </w:p>
+    <w:p>
+      <w:pPr>
+        <w:rPr>
+          <w:b/>
+          <w:bCs/>
+        </w:rPr>
+      </w:pPr>
+      <w:r>
+        <w:rPr>
+          <w:b/>
+          <w:bCs/>
+        </w:rPr>
+        <w:t>Remote Control Systems:</w:t>
+      </w:r>
+    </w:p>
+    <w:p>
+      <w:r>
+        <w:t>The Command Pattern is suitable for implementing remote control systems, where each button press corresponds to a command that triggers an action on a remote device. This provides a clean separation between the remote control (invoker) and the devices (receivers).</w:t>
+      </w:r>
+    </w:p>
+    <w:p>
+      <w:pPr>
+        <w:rPr>
+          <w:b/>
+          <w:bCs/>
+        </w:rPr>
+      </w:pPr>
+      <w:r>
+        <w:rPr>
+          <w:b/>
+          <w:bCs/>
+        </w:rPr>
+        <w:t>Game Systems:</w:t>
+      </w:r>
+    </w:p>
+    <w:p>
+      <w:r>
+        <w:t>In game development, the Command Pattern can be used to handle player input and actions. Each input (e.g., a keystroke) can be encapsulated as a command, providing a way to process player actions and manage game state.</w:t>
+      </w:r>
+    </w:p>
+    <w:p>
+      <w:pPr>
+        <w:rPr>
+          <w:b/>
+          <w:bCs/>
+        </w:rPr>
+      </w:pPr>
+      <w:r>
+        <w:rPr>
+          <w:b/>
+          <w:bCs/>
+        </w:rPr>
+        <w:t>Logging and Audit Trails:</w:t>
+      </w:r>
+    </w:p>
+    <w:p>
+      <w:r>
+        <w:t>Commands can be logged to create an audit trail of actions performed within an application. This is useful for tracking and analyzing user interactions or system behaviors.</w:t>
+      </w:r>
+    </w:p>
+    <w:p>
+      <w:r>
+        <w:rPr>
+          <w:b/>
+          <w:bCs/>
+        </w:rPr>
+        <w:t>Database Transactions</w:t>
+      </w:r>
+      <w:r>
+        <w:t>:</w:t>
+      </w:r>
+    </w:p>
+    <w:p>
+      <w:r>
+        <w:t>The Command Pattern can be used to encapsulate database operations as commands, allowing for flexible transaction management, error handling, and logging of database actions.</w:t>
+      </w:r>
+    </w:p>
+    <w:p>
+      <w:r>
+        <w:t>Workflow and Automation Systems:</w:t>
+      </w:r>
+    </w:p>
+    <w:p>
+      <w:r>
+        <w:lastRenderedPageBreak/>
+        <w:t>Workflow and automation systems often use the Command Pattern to encapsulate various steps or tasks within a workflow. Each step can be represented as a command, facilitating the definition and execution of complex workflows.</w:t>
+      </w:r>
+    </w:p>
+    <w:p>
+      <w:r>
+        <w:t>Synchronization of Concurrent Tasks:</w:t>
+      </w:r>
+    </w:p>
+    <w:p>
+      <w:r>
+        <w:t>Commands can be used to synchronize concurrent tasks by encapsulating the synchronization logic within a command object, ensuring thread-safe execution.</w:t>
+      </w:r>
+    </w:p>
+    <w:p>
+      <w:r>
+        <w:t>By utilizing the Command Pattern in these and similar use cases, developers can achieve cleaner code organization, easier extensibility, maintainability, and better management of complex systems and interactions.</w:t>
+      </w:r>
+    </w:p>
+    <w:p/>
     <w:sectPr>
       <w:pgSz w:w="11906" w:h="16838"/>
       <w:pgMar w:top="1440" w:right="1440" w:bottom="1440" w:left="1440" w:header="708" w:footer="708" w:gutter="0"/>
@@ -138,6 +344,131 @@
     </w:sectPr>
   </w:body>
 </w:document>
+</file>
+
+<file path=word/numbering.xml><?xml version="1.0" encoding="utf-8"?>
+<w:numbering xmlns:wpc="http://schemas.microsoft.com/office/word/2010/wordprocessingCanvas" xmlns:cx="http://schemas.microsoft.com/office/drawing/2014/chartex" xmlns:cx1="http://schemas.microsoft.com/office/drawing/2015/9/8/chartex" xmlns:cx2="http://schemas.microsoft.com/office/drawing/2015/10/21/chartex" xmlns:cx3="http://schemas.microsoft.com/office/drawing/2016/5/9/chartex" xmlns:cx4="http://schemas.microsoft.com/office/drawing/2016/5/10/chartex" xmlns:cx5="http://schemas.microsoft.com/office/drawing/2016/5/11/chartex" xmlns:cx6="http://schemas.microsoft.com/office/drawing/2016/5/12/chartex" xmlns:cx7="http://schemas.microsoft.com/office/drawing/2016/5/13/chartex" xmlns:cx8="http://schemas.microsoft.com/office/drawing/2016/5/14/chartex" xmlns:mc="http://schemas.openxmlformats.org/markup-compatibility/2006" xmlns:aink="http://schemas.microsoft.com/office/drawing/2016/ink" xmlns:am3d="http://schemas.microsoft.com/office/drawing/2017/model3d" xmlns:o="urn:schemas-microsoft-com:office:office" xmlns:oel="http://schemas.microsoft.com/office/2019/extlst" xmlns:r="http://schemas.openxmlformats.org/officeDocument/2006/relationships" xmlns:m="http://schemas.openxmlformats.org/officeDocument/2006/math" xmlns:v="urn:schemas-microsoft-com:vml" xmlns:wp14="http://schemas.microsoft.com/office/word/2010/wordprocessingDrawing" xmlns:wp="http://schemas.openxmlformats.org/drawingml/2006/wordprocessingDrawing" xmlns:w10="urn:schemas-microsoft-com:office:word" xmlns:w="http://schemas.openxmlformats.org/wordprocessingml/2006/main" xmlns:w14="http://schemas.microsoft.com/office/word/2010/wordml" xmlns:w15="http://schemas.microsoft.com/office/word/2012/wordml" xmlns:w16cex="http://schemas.microsoft.com/office/word/2018/wordml/cex" xmlns:w16cid="http://schemas.microsoft.com/office/word/2016/wordml/cid" xmlns:w16="http://schemas.microsoft.com/office/word/2018/wordml" xmlns:w16sdtdh="http://schemas.microsoft.com/office/word/2020/wordml/sdtdatahash" xmlns:w16se="http://schemas.microsoft.com/office/word/2015/wordml/symex" xmlns:wpg="http://schemas.microsoft.com/office/word/2010/wordprocessingGroup" xmlns:wpi="http://schemas.microsoft.com/office/word/2010/wordprocessingInk" xmlns:wne="http://schemas.microsoft.com/office/word/2006/wordml" xmlns:wps="http://schemas.microsoft.com/office/word/2010/wordprocessingShape" mc:Ignorable="w14 w15 w16se w16cid w16 w16cex w16sdtdh wp14">
+  <w:abstractNum w:abstractNumId="0" w15:restartNumberingAfterBreak="0">
+    <w:nsid w:val="0F5A207F"/>
+    <w:multiLevelType w:val="multilevel"/>
+    <w:tmpl w:val="CB704188"/>
+    <w:lvl w:ilvl="0">
+      <w:start w:val="1"/>
+      <w:numFmt w:val="decimal"/>
+      <w:lvlText w:val="%1."/>
+      <w:lvlJc w:val="left"/>
+      <w:pPr>
+        <w:tabs>
+          <w:tab w:val="num" w:pos="720"/>
+        </w:tabs>
+        <w:ind w:left="720" w:hanging="360"/>
+      </w:pPr>
+    </w:lvl>
+    <w:lvl w:ilvl="1">
+      <w:start w:val="1"/>
+      <w:numFmt w:val="bullet"/>
+      <w:lvlText w:val=""/>
+      <w:lvlJc w:val="left"/>
+      <w:pPr>
+        <w:tabs>
+          <w:tab w:val="num" w:pos="1440"/>
+        </w:tabs>
+        <w:ind w:left="1440" w:hanging="360"/>
+      </w:pPr>
+      <w:rPr>
+        <w:rFonts w:ascii="Symbol" w:hAnsi="Symbol" w:hint="default"/>
+        <w:sz w:val="20"/>
+      </w:rPr>
+    </w:lvl>
+    <w:lvl w:ilvl="2" w:tentative="1">
+      <w:start w:val="1"/>
+      <w:numFmt w:val="decimal"/>
+      <w:lvlText w:val="%3."/>
+      <w:lvlJc w:val="left"/>
+      <w:pPr>
+        <w:tabs>
+          <w:tab w:val="num" w:pos="2160"/>
+        </w:tabs>
+        <w:ind w:left="2160" w:hanging="360"/>
+      </w:pPr>
+    </w:lvl>
+    <w:lvl w:ilvl="3" w:tentative="1">
+      <w:start w:val="1"/>
+      <w:numFmt w:val="decimal"/>
+      <w:lvlText w:val="%4."/>
+      <w:lvlJc w:val="left"/>
+      <w:pPr>
+        <w:tabs>
+          <w:tab w:val="num" w:pos="2880"/>
+        </w:tabs>
+        <w:ind w:left="2880" w:hanging="360"/>
+      </w:pPr>
+    </w:lvl>
+    <w:lvl w:ilvl="4" w:tentative="1">
+      <w:start w:val="1"/>
+      <w:numFmt w:val="decimal"/>
+      <w:lvlText w:val="%5."/>
+      <w:lvlJc w:val="left"/>
+      <w:pPr>
+        <w:tabs>
+          <w:tab w:val="num" w:pos="3600"/>
+        </w:tabs>
+        <w:ind w:left="3600" w:hanging="360"/>
+      </w:pPr>
+    </w:lvl>
+    <w:lvl w:ilvl="5" w:tentative="1">
+      <w:start w:val="1"/>
+      <w:numFmt w:val="decimal"/>
+      <w:lvlText w:val="%6."/>
+      <w:lvlJc w:val="left"/>
+      <w:pPr>
+        <w:tabs>
+          <w:tab w:val="num" w:pos="4320"/>
+        </w:tabs>
+        <w:ind w:left="4320" w:hanging="360"/>
+      </w:pPr>
+    </w:lvl>
+    <w:lvl w:ilvl="6" w:tentative="1">
+      <w:start w:val="1"/>
+      <w:numFmt w:val="decimal"/>
+      <w:lvlText w:val="%7."/>
+      <w:lvlJc w:val="left"/>
+      <w:pPr>
+        <w:tabs>
+          <w:tab w:val="num" w:pos="5040"/>
+        </w:tabs>
+        <w:ind w:left="5040" w:hanging="360"/>
+      </w:pPr>
+    </w:lvl>
+    <w:lvl w:ilvl="7" w:tentative="1">
+      <w:start w:val="1"/>
+      <w:numFmt w:val="decimal"/>
+      <w:lvlText w:val="%8."/>
+      <w:lvlJc w:val="left"/>
+      <w:pPr>
+        <w:tabs>
+          <w:tab w:val="num" w:pos="5760"/>
+        </w:tabs>
+        <w:ind w:left="5760" w:hanging="360"/>
+      </w:pPr>
+    </w:lvl>
+    <w:lvl w:ilvl="8" w:tentative="1">
+      <w:start w:val="1"/>
+      <w:numFmt w:val="decimal"/>
+      <w:lvlText w:val="%9."/>
+      <w:lvlJc w:val="left"/>
+      <w:pPr>
+        <w:tabs>
+          <w:tab w:val="num" w:pos="6480"/>
+        </w:tabs>
+        <w:ind w:left="6480" w:hanging="360"/>
+      </w:pPr>
+    </w:lvl>
+  </w:abstractNum>
+  <w:num w:numId="1" w16cid:durableId="584266684">
+    <w:abstractNumId w:val="0"/>
+  </w:num>
+</w:numbering>
 </file>
 
 <file path=word/styles.xml><?xml version="1.0" encoding="utf-8"?>
@@ -568,6 +899,35 @@
     <w:semiHidden/>
     <w:unhideWhenUsed/>
   </w:style>
+  <w:style w:type="paragraph" w:styleId="NormalWeb">
+    <w:name w:val="Normal (Web)"/>
+    <w:basedOn w:val="Normal"/>
+    <w:uiPriority w:val="99"/>
+    <w:semiHidden/>
+    <w:unhideWhenUsed/>
+    <w:rsid w:val="000521B6"/>
+    <w:pPr>
+      <w:spacing w:before="100" w:beforeAutospacing="1" w:after="100" w:afterAutospacing="1" w:line="240" w:lineRule="auto"/>
+    </w:pPr>
+    <w:rPr>
+      <w:rFonts w:ascii="Times New Roman" w:eastAsia="Times New Roman" w:hAnsi="Times New Roman" w:cs="Times New Roman"/>
+      <w:kern w:val="0"/>
+      <w:sz w:val="24"/>
+      <w:szCs w:val="24"/>
+      <w14:ligatures w14:val="none"/>
+    </w:rPr>
+  </w:style>
+  <w:style w:type="character" w:styleId="Strong">
+    <w:name w:val="Strong"/>
+    <w:basedOn w:val="DefaultParagraphFont"/>
+    <w:uiPriority w:val="22"/>
+    <w:qFormat/>
+    <w:rsid w:val="000521B6"/>
+    <w:rPr>
+      <w:b/>
+      <w:bCs/>
+    </w:rPr>
+  </w:style>
 </w:styles>
 </file>
 

</xml_diff>